<commit_message>
added copy scene to add path blocks and ship parts
</commit_message>
<xml_diff>
--- a/Assets/VIEW_Files/Narrative/Narrative.docx
+++ b/Assets/VIEW_Files/Narrative/Narrative.docx
@@ -3,273 +3,197 @@
 <w:document xmlns:wpc="http://schemas.microsoft.com/office/word/2010/wordprocessingCanvas" xmlns:cx="http://schemas.microsoft.com/office/drawing/2014/chartex" xmlns:cx1="http://schemas.microsoft.com/office/drawing/2015/9/8/chartex" xmlns:cx2="http://schemas.microsoft.com/office/drawing/2015/10/21/chartex" xmlns:cx3="http://schemas.microsoft.com/office/drawing/2016/5/9/chartex" xmlns:cx4="http://schemas.microsoft.com/office/drawing/2016/5/10/chartex" xmlns:cx5="http://schemas.microsoft.com/office/drawing/2016/5/11/chartex" xmlns:cx6="http://schemas.microsoft.com/office/drawing/2016/5/12/chartex" xmlns:cx7="http://schemas.microsoft.com/office/drawing/2016/5/13/chartex" xmlns:cx8="http://schemas.microsoft.com/office/drawing/2016/5/14/chartex" xmlns:mc="http://schemas.openxmlformats.org/markup-compatibility/2006" xmlns:aink="http://schemas.microsoft.com/office/drawing/2016/ink" xmlns:am3d="http://schemas.microsoft.com/office/drawing/2017/model3d" xmlns:o="urn:schemas-microsoft-com:office:office" xmlns:r="http://schemas.openxmlformats.org/officeDocument/2006/relationships" xmlns:m="http://schemas.openxmlformats.org/officeDocument/2006/math" xmlns:v="urn:schemas-microsoft-com:vml" xmlns:wp14="http://schemas.microsoft.com/office/word/2010/wordprocessingDrawing" xmlns:wp="http://schemas.openxmlformats.org/drawingml/2006/wordprocessingDrawing" xmlns:w10="urn:schemas-microsoft-com:office:word" xmlns:w="http://schemas.openxmlformats.org/wordprocessingml/2006/main" xmlns:w14="http://schemas.microsoft.com/office/word/2010/wordml" xmlns:w15="http://schemas.microsoft.com/office/word/2012/wordml" xmlns:w16cid="http://schemas.microsoft.com/office/word/2016/wordml/cid" xmlns:w16se="http://schemas.microsoft.com/office/word/2015/wordml/symex" xmlns:wpg="http://schemas.microsoft.com/office/word/2010/wordprocessingGroup" xmlns:wpi="http://schemas.microsoft.com/office/word/2010/wordprocessingInk" xmlns:wne="http://schemas.microsoft.com/office/word/2006/wordml" xmlns:wps="http://schemas.microsoft.com/office/word/2010/wordprocessingShape" mc:Ignorable="w14 w15 w16se w16cid wp14">
   <w:body>
     <w:p>
-      <w:r>
-        <w:rPr>
-          <w:b/>
-        </w:rPr>
-        <w:t>Synopsis</w:t>
-      </w:r>
-    </w:p>
-    <w:p>
-      <w:r>
-        <w:t xml:space="preserve">You’re stranded on a strange and beautiful chain of islands in space. You will explore the islands, gather </w:t>
-      </w:r>
-      <w:r>
-        <w:t>parts,</w:t>
-      </w:r>
-      <w:r>
-        <w:t xml:space="preserve"> and repair a communications towe</w:t>
-      </w:r>
-      <w:r>
-        <w:t>r, which will help you get home</w:t>
-      </w:r>
-      <w:r>
-        <w:t xml:space="preserve">. But </w:t>
-      </w:r>
-      <w:r>
-        <w:t>before you leave, you will confront a painful part of your past</w:t>
-      </w:r>
-      <w:r>
-        <w:t>, which will help you accept your difficult reality</w:t>
-      </w:r>
-      <w:r>
-        <w:t xml:space="preserve">. </w:t>
+      <w:pPr>
+        <w:jc w:val="center"/>
+        <w:rPr>
+          <w:b/>
+          <w:sz w:val="28"/>
+          <w:szCs w:val="28"/>
+        </w:rPr>
+      </w:pPr>
+      <w:r>
+        <w:rPr>
+          <w:b/>
+          <w:sz w:val="28"/>
+          <w:szCs w:val="28"/>
+        </w:rPr>
+        <w:t>“</w:t>
+      </w:r>
+      <w:r>
+        <w:rPr>
+          <w:b/>
+          <w:sz w:val="28"/>
+          <w:szCs w:val="28"/>
+        </w:rPr>
+        <w:t>Acceptance</w:t>
+      </w:r>
+      <w:r>
+        <w:rPr>
+          <w:b/>
+          <w:sz w:val="28"/>
+          <w:szCs w:val="28"/>
+        </w:rPr>
+        <w:t>”</w:t>
       </w:r>
       <w:bookmarkStart w:id="0" w:name="_GoBack"/>
       <w:bookmarkEnd w:id="0"/>
-    </w:p>
-    <w:p>
-      <w:r>
-        <w:t xml:space="preserve">what you find </w:t>
-      </w:r>
-      <w:r>
-        <w:t xml:space="preserve">on the island </w:t>
-      </w:r>
-      <w:r>
-        <w:t xml:space="preserve">will help you </w:t>
-      </w:r>
-      <w:r>
-        <w:t>get past a traumatic event.</w:t>
-      </w:r>
-    </w:p>
-    <w:p>
-      <w:r>
-        <w:t xml:space="preserve">You are Chief Science Officer </w:t>
-      </w:r>
-      <w:r>
-        <w:t>Robin</w:t>
+      <w:r>
+        <w:rPr>
+          <w:b/>
+          <w:sz w:val="28"/>
+          <w:szCs w:val="28"/>
+        </w:rPr>
+        <w:t xml:space="preserve"> narrative</w:t>
+      </w:r>
+    </w:p>
+    <w:p>
+      <w:r>
+        <w:rPr>
+          <w:b/>
+        </w:rPr>
+        <w:t>Synopsis</w:t>
+      </w:r>
+    </w:p>
+    <w:p>
+      <w:r>
+        <w:t>You’re stranded on a strange and beautiful chain of islands in space. To send a distress call — which will help you get home — you will explore the islands, gather parts, and repair a communications tower. But before you leave, a poignant transmission will help you deal with a painful part of your past and transition from reconstruction to acceptance.</w:t>
+      </w:r>
+    </w:p>
+    <w:p/>
+    <w:p>
+      <w:pPr>
+        <w:rPr>
+          <w:b/>
+        </w:rPr>
+      </w:pPr>
+      <w:r>
+        <w:rPr>
+          <w:b/>
+        </w:rPr>
+        <w:t>Backstory</w:t>
+      </w:r>
+    </w:p>
+    <w:p>
+      <w:r>
+        <w:t xml:space="preserve">Terry’s four-year-old, Alex, died from </w:t>
+      </w:r>
+      <w:r>
+        <w:t xml:space="preserve">a disease </w:t>
+      </w:r>
+      <w:r>
+        <w:t>10 years ago</w:t>
+      </w:r>
+      <w:r>
+        <w:t>. The island represents Terry</w:t>
+      </w:r>
+      <w:r>
+        <w:t xml:space="preserve">’s emotional journey from reconstruction to grieving. </w:t>
+      </w:r>
+      <w:r>
+        <w:t>The art style represents a combination of the literal and surreal nature of Terry’s journey.</w:t>
+      </w:r>
+    </w:p>
+    <w:p/>
+    <w:p>
+      <w:pPr>
+        <w:rPr>
+          <w:b/>
+        </w:rPr>
+      </w:pPr>
+      <w:r>
+        <w:rPr>
+          <w:b/>
+        </w:rPr>
+        <w:t>Audio logs</w:t>
+      </w:r>
+    </w:p>
+    <w:p>
+      <w:r>
+        <w:t xml:space="preserve">The narrative unfolds through a series of </w:t>
+      </w:r>
+      <w:r>
+        <w:t>audio logs, which reveal the backstory and the ultimate transmission.</w:t>
+      </w:r>
+    </w:p>
+    <w:p/>
+    <w:p>
+      <w:pPr>
+        <w:rPr>
+          <w:b/>
+        </w:rPr>
+      </w:pPr>
+      <w:r>
+        <w:rPr>
+          <w:b/>
+        </w:rPr>
+        <w:t>Player character</w:t>
+      </w:r>
+    </w:p>
+    <w:p>
+      <w:r>
+        <w:t xml:space="preserve">Chief Science Officer </w:t>
+      </w:r>
+      <w:r>
+        <w:t>Terry</w:t>
       </w:r>
       <w:r>
         <w:t xml:space="preserve"> Anousheh</w:t>
       </w:r>
-      <w:r>
-        <w:t>,</w:t>
-      </w:r>
-      <w:r>
-        <w:t xml:space="preserve"> </w:t>
-      </w:r>
-      <w:r>
-        <w:t>t</w:t>
-      </w:r>
-      <w:r>
-        <w:t xml:space="preserve">he lone crewmember </w:t>
-      </w:r>
-      <w:r>
-        <w:t>of</w:t>
-      </w:r>
-      <w:r>
-        <w:t xml:space="preserve"> </w:t>
-      </w:r>
-      <w:r>
-        <w:t>the</w:t>
-      </w:r>
-      <w:r>
-        <w:t xml:space="preserve"> interstellar science vessel</w:t>
-      </w:r>
-      <w:r>
-        <w:t xml:space="preserve"> USS Maria</w:t>
-      </w:r>
-      <w:r>
-        <w:t xml:space="preserve">. </w:t>
-      </w:r>
-    </w:p>
-    <w:p>
-      <w:r>
-        <w:t xml:space="preserve">Your mission is to </w:t>
-      </w:r>
-      <w:r>
-        <w:t xml:space="preserve">find and </w:t>
-      </w:r>
-      <w:r>
-        <w:t xml:space="preserve">study </w:t>
-      </w:r>
-      <w:r>
-        <w:t>unknown elements outside the solar system</w:t>
-      </w:r>
-      <w:r>
-        <w:t>.</w:t>
-      </w:r>
-      <w:r>
-        <w:t xml:space="preserve"> But you’re also looking for something else.</w:t>
-      </w:r>
-    </w:p>
-    <w:p>
-      <w:r>
-        <w:t xml:space="preserve">You’re 40 lightyears from home, close to a new find. </w:t>
-      </w:r>
-      <w:r>
-        <w:t>But you</w:t>
-      </w:r>
-      <w:r>
-        <w:t xml:space="preserve"> </w:t>
-      </w:r>
-      <w:r>
-        <w:t xml:space="preserve">crashed on </w:t>
-      </w:r>
-      <w:r>
-        <w:t>a</w:t>
-      </w:r>
-      <w:r>
-        <w:t xml:space="preserve"> strange world – an </w:t>
-      </w:r>
-      <w:r>
-        <w:t>islan</w:t>
-      </w:r>
-      <w:r>
-        <w:t xml:space="preserve">d floating </w:t>
-      </w:r>
-      <w:r>
-        <w:t>in space</w:t>
-      </w:r>
-      <w:r>
-        <w:t>.</w:t>
-      </w:r>
-      <w:r>
-        <w:t xml:space="preserve"> </w:t>
-      </w:r>
-    </w:p>
-    <w:p>
-      <w:r>
-        <w:t>Your ship’s engines and communications are disabled. You can neither takeoff no</w:t>
-      </w:r>
-      <w:r>
-        <w:t>r</w:t>
-      </w:r>
-      <w:r>
-        <w:t xml:space="preserve"> transmit a distress call. </w:t>
-      </w:r>
-    </w:p>
-    <w:p>
-      <w:r>
-        <w:t>But this is no accident.</w:t>
-      </w:r>
-    </w:p>
-    <w:p>
-      <w:r>
-        <w:t>You’re searching for something other than raw materials</w:t>
-      </w:r>
-      <w:r>
-        <w:t xml:space="preserve"> – s</w:t>
-      </w:r>
-      <w:r>
-        <w:t>omething you lost a long time ago.</w:t>
+    </w:p>
+    <w:p>
+      <w:r>
+        <w:t>Born: Dec. 9, 2166</w:t>
+      </w:r>
+    </w:p>
+    <w:p>
+      <w:r>
+        <w:t>Age: 41</w:t>
+      </w:r>
+    </w:p>
+    <w:p>
+      <w:r>
+        <w:t>Training and b</w:t>
+      </w:r>
+      <w:r>
+        <w:t>ackground:</w:t>
+      </w:r>
+      <w:r>
+        <w:t xml:space="preserve"> Astronaut,</w:t>
+      </w:r>
+      <w:r>
+        <w:t xml:space="preserve"> electrical </w:t>
+      </w:r>
+      <w:proofErr w:type="gramStart"/>
+      <w:r>
+        <w:t>engineer</w:t>
+      </w:r>
+      <w:proofErr w:type="gramEnd"/>
+      <w:r>
+        <w:t xml:space="preserve"> and chemist</w:t>
+      </w:r>
+    </w:p>
+    <w:p>
+      <w:r>
+        <w:t>Hometown: Baton Rouge, Louisiana</w:t>
+      </w:r>
+    </w:p>
+    <w:p>
+      <w:r>
+        <w:t>Favorite food: Ramen</w:t>
+      </w:r>
+    </w:p>
+    <w:p>
+      <w:r>
+        <w:t>Traits: Organized, neat – borderline OCD</w:t>
+      </w:r>
+    </w:p>
+    <w:p>
+      <w:r>
+        <w:t>Inspiration: Ellen Ripley from Alien, astronaut Anousheh Ansari from real life</w:t>
       </w:r>
     </w:p>
     <w:p/>
     <w:p>
-      <w:r>
-        <w:t xml:space="preserve">*Spoiler: 10 years ago, Terry’s four-year-old, Alex, daughter died from leukemia. The island represents Terry’s isolation and depression. The narrative unfolds through a series of audio/text logs. </w:t>
-      </w:r>
-    </w:p>
-    <w:p>
-      <w:r>
-        <w:t xml:space="preserve">The goal of the game appears to be that Terry needs to modify a piece of alien technology to send a distress call and be rescued. But when Terry modifies the alien technology successfully, a distress call is not made. Instead, Terry hears a transmission from Alex. </w:t>
-      </w:r>
-    </w:p>
-    <w:p>
-      <w:r>
-        <w:t>###</w:t>
-      </w:r>
-    </w:p>
-    <w:p/>
-    <w:p>
-      <w:pPr>
-        <w:rPr>
-          <w:b/>
-        </w:rPr>
-      </w:pPr>
-      <w:r>
-        <w:rPr>
-          <w:b/>
-        </w:rPr>
-        <w:t>Player character</w:t>
-      </w:r>
-    </w:p>
-    <w:p>
-      <w:r>
-        <w:t xml:space="preserve">Chief Science Officer </w:t>
-      </w:r>
-      <w:r>
-        <w:t>Terry</w:t>
-      </w:r>
-      <w:r>
-        <w:t xml:space="preserve"> Anousheh</w:t>
-      </w:r>
-    </w:p>
-    <w:p>
-      <w:r>
-        <w:t>Born: Dec. 9, 2166</w:t>
-      </w:r>
-    </w:p>
-    <w:p>
-      <w:r>
-        <w:t>Age: 41</w:t>
-      </w:r>
-    </w:p>
-    <w:p>
-      <w:r>
-        <w:t>Training and b</w:t>
-      </w:r>
-      <w:r>
-        <w:t>ackground:</w:t>
-      </w:r>
-      <w:r>
-        <w:t xml:space="preserve"> Astronaut,</w:t>
-      </w:r>
-      <w:r>
-        <w:t xml:space="preserve"> electrical </w:t>
-      </w:r>
-      <w:proofErr w:type="gramStart"/>
-      <w:r>
-        <w:t>engineer</w:t>
-      </w:r>
-      <w:proofErr w:type="gramEnd"/>
-      <w:r>
-        <w:t xml:space="preserve"> and chemist</w:t>
-      </w:r>
-    </w:p>
-    <w:p>
-      <w:r>
-        <w:t>Hometown: Baton Rouge, Louisiana</w:t>
-      </w:r>
-    </w:p>
-    <w:p>
-      <w:r>
-        <w:t>Favorite food: Ramen</w:t>
-      </w:r>
-    </w:p>
-    <w:p>
-      <w:r>
-        <w:t>Traits: Organized, neat – borderline OCD</w:t>
-      </w:r>
-    </w:p>
-    <w:p>
-      <w:r>
-        <w:t>Inspiration: Ellen Ripley from Alien, astronaut Anousheh Ansari from real life</w:t>
-      </w:r>
-    </w:p>
-    <w:p/>
-    <w:p>
       <w:pPr>
         <w:rPr>
           <w:b/>
@@ -284,12 +208,24 @@
     </w:p>
     <w:p>
       <w:r>
+        <w:t xml:space="preserve">Name: </w:t>
+      </w:r>
+      <w:r>
         <w:t>USS Maria</w:t>
       </w:r>
     </w:p>
     <w:p>
       <w:r>
-        <w:t>Orion-class science vessel</w:t>
+        <w:t xml:space="preserve">Type: </w:t>
+      </w:r>
+      <w:r>
+        <w:t>Orion-class science</w:t>
+      </w:r>
+      <w:r>
+        <w:t xml:space="preserve"> and exploration</w:t>
+      </w:r>
+      <w:r>
+        <w:t xml:space="preserve"> vessel</w:t>
       </w:r>
     </w:p>
     <w:p>
@@ -300,58 +236,6 @@
     <w:p>
       <w:r>
         <w:t>Crew: CSO Anousheh</w:t>
-      </w:r>
-    </w:p>
-    <w:p>
-      <w:r>
-        <w:t>AI: Arin</w:t>
-      </w:r>
-    </w:p>
-    <w:p/>
-    <w:p>
-      <w:r>
-        <w:rPr>
-          <w:b/>
-        </w:rPr>
-        <w:t>Characters in audio log</w:t>
-      </w:r>
-    </w:p>
-    <w:p>
-      <w:r>
-        <w:t xml:space="preserve">Harper: </w:t>
-      </w:r>
-      <w:r>
-        <w:t>Terry’s</w:t>
-      </w:r>
-      <w:r>
-        <w:t xml:space="preserve"> closest friend</w:t>
-      </w:r>
-      <w:r>
-        <w:t xml:space="preserve"> – close enough to be family</w:t>
-      </w:r>
-      <w:r>
-        <w:t>. Encourages Anousheh to keep searching.</w:t>
-      </w:r>
-    </w:p>
-    <w:p>
-      <w:r>
-        <w:t xml:space="preserve">Jenkins: </w:t>
-      </w:r>
-      <w:r>
-        <w:t>Company stooge. Implores Terry to stay on mission.</w:t>
-      </w:r>
-    </w:p>
-    <w:p>
-      <w:r>
-        <w:t xml:space="preserve">Dr. </w:t>
-      </w:r>
-      <w:proofErr w:type="spellStart"/>
-      <w:r>
-        <w:t>Culotta</w:t>
-      </w:r>
-      <w:proofErr w:type="spellEnd"/>
-      <w:r>
-        <w:t>: Terry’s family doctor. Straight forward and cold. Delivers good and bad news the same – to the point.</w:t>
       </w:r>
     </w:p>
     <w:sectPr>

</xml_diff>